<commit_message>
Added folder and missing docx file.
</commit_message>
<xml_diff>
--- a/Documents/Virtual Scrum Board.docx
+++ b/Documents/Virtual Scrum Board.docx
@@ -54,7 +54,15 @@
         <w:t xml:space="preserve">The physical scrum board is a big canvas hang on a wall or painted, where team members place </w:t>
       </w:r>
       <w:r>
-        <w:t>or draw tasks as small notes. These notes are usually grouped by task status, in columns for example: Todo, Doing, Done. Moving a note from one group to another is changing the task status.</w:t>
+        <w:t xml:space="preserve">or draw tasks as small notes. These notes are usually grouped by task status, in columns for example: </w:t>
+      </w:r>
+      <w:proofErr w:type="spellStart"/>
+      <w:r>
+        <w:t>Todo</w:t>
+      </w:r>
+      <w:proofErr w:type="spellEnd"/>
+      <w:r>
+        <w:t>, Doing, Done. Moving a note from one group to another is changing the task status.</w:t>
       </w:r>
     </w:p>
     <w:p>
@@ -77,7 +85,15 @@
     </w:p>
     <w:p>
       <w:r>
-        <w:t>A task represents a single, small mission a developer, DebOp, etc. should complete within the sprint time period.</w:t>
+        <w:t xml:space="preserve">A task represents a single, small mission a developer, </w:t>
+      </w:r>
+      <w:proofErr w:type="spellStart"/>
+      <w:r>
+        <w:t>DebOp</w:t>
+      </w:r>
+      <w:proofErr w:type="spellEnd"/>
+      <w:r>
+        <w:t>, etc. should complete within the sprint time period.</w:t>
       </w:r>
     </w:p>
     <w:p>
@@ -111,6 +127,7 @@
       <w:r>
         <w:t xml:space="preserve">out of common three states: </w:t>
       </w:r>
+      <w:proofErr w:type="spellStart"/>
       <w:r>
         <w:rPr>
           <w:i/>
@@ -132,6 +149,7 @@
         </w:rPr>
         <w:t>o</w:t>
       </w:r>
+      <w:proofErr w:type="spellEnd"/>
       <w:r>
         <w:t xml:space="preserve">, </w:t>
       </w:r>
@@ -156,13 +174,21 @@
         <w:t>.</w:t>
       </w:r>
       <w:r>
-        <w:t xml:space="preserve"> Starting a sprint, a task is in a To</w:t>
+        <w:t xml:space="preserve"> Starting a sprint, a task is in a </w:t>
+      </w:r>
+      <w:proofErr w:type="spellStart"/>
+      <w:r>
+        <w:t>To</w:t>
       </w:r>
       <w:r>
         <w:t>d</w:t>
       </w:r>
       <w:r>
-        <w:t>o stat</w:t>
+        <w:t>o</w:t>
+      </w:r>
+      <w:proofErr w:type="spellEnd"/>
+      <w:r>
+        <w:t xml:space="preserve"> stat</w:t>
       </w:r>
       <w:r>
         <w:t>us</w:t>
@@ -374,11 +400,21 @@
             <w:tcW w:w="2157" w:type="dxa"/>
           </w:tcPr>
           <w:p>
+            <w:proofErr w:type="spellStart"/>
             <w:r>
               <w:t>ObjectId</w:t>
             </w:r>
-            <w:r>
-              <w:t xml:space="preserve"> (mongo db type)</w:t>
+            <w:proofErr w:type="spellEnd"/>
+            <w:r>
+              <w:t xml:space="preserve"> (mongo </w:t>
+            </w:r>
+            <w:proofErr w:type="spellStart"/>
+            <w:r>
+              <w:t>db</w:t>
+            </w:r>
+            <w:proofErr w:type="spellEnd"/>
+            <w:r>
+              <w:t xml:space="preserve"> type)</w:t>
             </w:r>
           </w:p>
         </w:tc>
@@ -393,8 +429,13 @@
               </w:tabs>
             </w:pPr>
             <w:r>
-              <w:t>Unique ID of the user, auto generated by mongo db</w:t>
-            </w:r>
+              <w:t xml:space="preserve">Unique ID of the user, auto generated by mongo </w:t>
+            </w:r>
+            <w:proofErr w:type="spellStart"/>
+            <w:r>
+              <w:t>db</w:t>
+            </w:r>
+            <w:proofErr w:type="spellEnd"/>
           </w:p>
         </w:tc>
       </w:tr>
@@ -404,19 +445,23 @@
             <w:tcW w:w="2157" w:type="dxa"/>
           </w:tcPr>
           <w:p>
+            <w:proofErr w:type="spellStart"/>
             <w:r>
               <w:t>CreationTimeUtc</w:t>
             </w:r>
-          </w:p>
-        </w:tc>
-        <w:tc>
-          <w:tcPr>
-            <w:tcW w:w="2157" w:type="dxa"/>
-          </w:tcPr>
-          <w:p>
+            <w:proofErr w:type="spellEnd"/>
+          </w:p>
+        </w:tc>
+        <w:tc>
+          <w:tcPr>
+            <w:tcW w:w="2157" w:type="dxa"/>
+          </w:tcPr>
+          <w:p>
+            <w:proofErr w:type="spellStart"/>
             <w:r>
               <w:t>DateTime</w:t>
             </w:r>
+            <w:proofErr w:type="spellEnd"/>
           </w:p>
         </w:tc>
         <w:tc>
@@ -515,8 +560,13 @@
             <w:tcW w:w="2157" w:type="dxa"/>
           </w:tcPr>
           <w:p>
-            <w:r>
-              <w:t>Byte[]</w:t>
+            <w:proofErr w:type="gramStart"/>
+            <w:r>
+              <w:t>Byte[</w:t>
+            </w:r>
+            <w:proofErr w:type="gramEnd"/>
+            <w:r>
+              <w:t>]</w:t>
             </w:r>
           </w:p>
         </w:tc>
@@ -605,11 +655,21 @@
             <w:tcW w:w="2157" w:type="dxa"/>
           </w:tcPr>
           <w:p>
+            <w:proofErr w:type="spellStart"/>
             <w:r>
               <w:t>ObjectId</w:t>
             </w:r>
-            <w:r>
-              <w:t xml:space="preserve"> (mongo db type)</w:t>
+            <w:proofErr w:type="spellEnd"/>
+            <w:r>
+              <w:t xml:space="preserve"> (mongo </w:t>
+            </w:r>
+            <w:proofErr w:type="spellStart"/>
+            <w:r>
+              <w:t>db</w:t>
+            </w:r>
+            <w:proofErr w:type="spellEnd"/>
+            <w:r>
+              <w:t xml:space="preserve"> type)</w:t>
             </w:r>
           </w:p>
         </w:tc>
@@ -624,14 +684,13 @@
               </w:tabs>
             </w:pPr>
             <w:r>
-              <w:t xml:space="preserve">Unique ID of the </w:t>
-            </w:r>
-            <w:r>
-              <w:t>board</w:t>
-            </w:r>
-            <w:r>
-              <w:t>, auto generated by mongo db</w:t>
-            </w:r>
+              <w:t xml:space="preserve">Unique ID of the board, auto generated by mongo </w:t>
+            </w:r>
+            <w:proofErr w:type="spellStart"/>
+            <w:r>
+              <w:t>db</w:t>
+            </w:r>
+            <w:proofErr w:type="spellEnd"/>
           </w:p>
         </w:tc>
       </w:tr>
@@ -641,19 +700,23 @@
             <w:tcW w:w="2157" w:type="dxa"/>
           </w:tcPr>
           <w:p>
+            <w:proofErr w:type="spellStart"/>
             <w:r>
               <w:t>CreationTimeUtc</w:t>
             </w:r>
-          </w:p>
-        </w:tc>
-        <w:tc>
-          <w:tcPr>
-            <w:tcW w:w="2157" w:type="dxa"/>
-          </w:tcPr>
-          <w:p>
+            <w:proofErr w:type="spellEnd"/>
+          </w:p>
+        </w:tc>
+        <w:tc>
+          <w:tcPr>
+            <w:tcW w:w="2157" w:type="dxa"/>
+          </w:tcPr>
+          <w:p>
+            <w:proofErr w:type="spellStart"/>
             <w:r>
               <w:t>DateTime</w:t>
             </w:r>
+            <w:proofErr w:type="spellEnd"/>
           </w:p>
         </w:tc>
         <w:tc>
@@ -778,9 +841,11 @@
             <w:tcW w:w="2157" w:type="dxa"/>
           </w:tcPr>
           <w:p>
+            <w:proofErr w:type="spellStart"/>
             <w:r>
               <w:t>CreatedBy</w:t>
             </w:r>
+            <w:proofErr w:type="spellEnd"/>
           </w:p>
         </w:tc>
         <w:tc>
@@ -842,18 +907,25 @@
             <w:tcW w:w="2157" w:type="dxa"/>
           </w:tcPr>
           <w:p>
+            <w:proofErr w:type="spellStart"/>
             <w:r>
               <w:t>TeamMembers</w:t>
             </w:r>
-          </w:p>
-        </w:tc>
-        <w:tc>
-          <w:tcPr>
-            <w:tcW w:w="2157" w:type="dxa"/>
-          </w:tcPr>
-          <w:p>
-            <w:r>
-              <w:t>String[]</w:t>
+            <w:proofErr w:type="spellEnd"/>
+          </w:p>
+        </w:tc>
+        <w:tc>
+          <w:tcPr>
+            <w:tcW w:w="2157" w:type="dxa"/>
+          </w:tcPr>
+          <w:p>
+            <w:proofErr w:type="gramStart"/>
+            <w:r>
+              <w:t>String[</w:t>
+            </w:r>
+            <w:proofErr w:type="gramEnd"/>
+            <w:r>
+              <w:t>]</w:t>
             </w:r>
           </w:p>
         </w:tc>
@@ -942,11 +1014,21 @@
             <w:tcW w:w="2157" w:type="dxa"/>
           </w:tcPr>
           <w:p>
+            <w:proofErr w:type="spellStart"/>
             <w:r>
               <w:t>ObjectId</w:t>
             </w:r>
-            <w:r>
-              <w:t xml:space="preserve"> (mongo db type)</w:t>
+            <w:proofErr w:type="spellEnd"/>
+            <w:r>
+              <w:t xml:space="preserve"> (mongo </w:t>
+            </w:r>
+            <w:proofErr w:type="spellStart"/>
+            <w:r>
+              <w:t>db</w:t>
+            </w:r>
+            <w:proofErr w:type="spellEnd"/>
+            <w:r>
+              <w:t xml:space="preserve"> type)</w:t>
             </w:r>
           </w:p>
         </w:tc>
@@ -961,14 +1043,13 @@
               </w:tabs>
             </w:pPr>
             <w:r>
-              <w:t xml:space="preserve">Unique ID of the </w:t>
-            </w:r>
-            <w:r>
-              <w:t>task</w:t>
-            </w:r>
-            <w:r>
-              <w:t>, auto generated by mongo db</w:t>
-            </w:r>
+              <w:t xml:space="preserve">Unique ID of the task, auto generated by mongo </w:t>
+            </w:r>
+            <w:proofErr w:type="spellStart"/>
+            <w:r>
+              <w:t>db</w:t>
+            </w:r>
+            <w:proofErr w:type="spellEnd"/>
           </w:p>
         </w:tc>
       </w:tr>
@@ -978,19 +1059,23 @@
             <w:tcW w:w="2157" w:type="dxa"/>
           </w:tcPr>
           <w:p>
+            <w:proofErr w:type="spellStart"/>
             <w:r>
               <w:t>CreationTimeUtc</w:t>
             </w:r>
-          </w:p>
-        </w:tc>
-        <w:tc>
-          <w:tcPr>
-            <w:tcW w:w="2157" w:type="dxa"/>
-          </w:tcPr>
-          <w:p>
+            <w:proofErr w:type="spellEnd"/>
+          </w:p>
+        </w:tc>
+        <w:tc>
+          <w:tcPr>
+            <w:tcW w:w="2157" w:type="dxa"/>
+          </w:tcPr>
+          <w:p>
+            <w:proofErr w:type="spellStart"/>
             <w:r>
               <w:t>DateTime</w:t>
             </w:r>
+            <w:proofErr w:type="spellEnd"/>
           </w:p>
         </w:tc>
         <w:tc>
@@ -1084,9 +1169,11 @@
             <w:tcW w:w="2157" w:type="dxa"/>
           </w:tcPr>
           <w:p>
+            <w:proofErr w:type="spellStart"/>
             <w:r>
               <w:t>CreatedBy</w:t>
             </w:r>
+            <w:proofErr w:type="spellEnd"/>
           </w:p>
         </w:tc>
         <w:tc>
@@ -1105,10 +1192,7 @@
           </w:tcPr>
           <w:p>
             <w:r>
-              <w:t xml:space="preserve">The name of the user who created this </w:t>
-            </w:r>
-            <w:r>
-              <w:t>task</w:t>
+              <w:t>The name of the user who created this task</w:t>
             </w:r>
           </w:p>
         </w:tc>
@@ -1119,9 +1203,11 @@
             <w:tcW w:w="2157" w:type="dxa"/>
           </w:tcPr>
           <w:p>
+            <w:proofErr w:type="spellStart"/>
             <w:r>
               <w:t>AssignedTo</w:t>
             </w:r>
+            <w:proofErr w:type="spellEnd"/>
           </w:p>
         </w:tc>
         <w:tc>
@@ -1161,9 +1247,11 @@
             <w:tcW w:w="2157" w:type="dxa"/>
           </w:tcPr>
           <w:p>
+            <w:proofErr w:type="spellStart"/>
             <w:r>
               <w:t>TaskStatus</w:t>
             </w:r>
+            <w:proofErr w:type="spellEnd"/>
           </w:p>
         </w:tc>
         <w:tc>
@@ -1172,7 +1260,23 @@
           </w:tcPr>
           <w:p>
             <w:r>
-              <w:t>An enum represents the task status: Todo = 10, Doing = 20, Done = 30.</w:t>
+              <w:t xml:space="preserve">An </w:t>
+            </w:r>
+            <w:proofErr w:type="spellStart"/>
+            <w:r>
+              <w:t>enum</w:t>
+            </w:r>
+            <w:proofErr w:type="spellEnd"/>
+            <w:r>
+              <w:t xml:space="preserve"> represents the task status: </w:t>
+            </w:r>
+            <w:proofErr w:type="spellStart"/>
+            <w:r>
+              <w:t>Todo</w:t>
+            </w:r>
+            <w:proofErr w:type="spellEnd"/>
+            <w:r>
+              <w:t xml:space="preserve"> = 10, Doing = 20, Done = 30.</w:t>
             </w:r>
           </w:p>
         </w:tc>
@@ -1215,9 +1319,11 @@
             <w:tcW w:w="2157" w:type="dxa"/>
           </w:tcPr>
           <w:p>
+            <w:proofErr w:type="spellStart"/>
             <w:r>
               <w:t>RemainingWork</w:t>
             </w:r>
+            <w:proofErr w:type="spellEnd"/>
           </w:p>
         </w:tc>
         <w:tc>
@@ -1236,10 +1342,7 @@
           </w:tcPr>
           <w:p>
             <w:r>
-              <w:t>Represents the</w:t>
-            </w:r>
-            <w:r>
-              <w:t xml:space="preserve"> remaining work</w:t>
+              <w:t>Represents the remaining work</w:t>
             </w:r>
           </w:p>
         </w:tc>
@@ -1260,11 +1363,16 @@
             <w:tcW w:w="2157" w:type="dxa"/>
           </w:tcPr>
           <w:p>
+            <w:proofErr w:type="gramStart"/>
             <w:r>
               <w:t>Comment</w:t>
             </w:r>
             <w:r>
-              <w:t>[]</w:t>
+              <w:t>[</w:t>
+            </w:r>
+            <w:proofErr w:type="gramEnd"/>
+            <w:r>
+              <w:t>]</w:t>
             </w:r>
           </w:p>
         </w:tc>
@@ -1353,11 +1461,21 @@
             <w:tcW w:w="2157" w:type="dxa"/>
           </w:tcPr>
           <w:p>
+            <w:proofErr w:type="spellStart"/>
             <w:r>
               <w:t>ObjectId</w:t>
             </w:r>
-            <w:r>
-              <w:t xml:space="preserve"> (mongo db type)</w:t>
+            <w:proofErr w:type="spellEnd"/>
+            <w:r>
+              <w:t xml:space="preserve"> (mongo </w:t>
+            </w:r>
+            <w:proofErr w:type="spellStart"/>
+            <w:r>
+              <w:t>db</w:t>
+            </w:r>
+            <w:proofErr w:type="spellEnd"/>
+            <w:r>
+              <w:t xml:space="preserve"> type)</w:t>
             </w:r>
           </w:p>
         </w:tc>
@@ -1372,14 +1490,13 @@
               </w:tabs>
             </w:pPr>
             <w:r>
-              <w:t xml:space="preserve">Unique ID of the </w:t>
-            </w:r>
-            <w:r>
-              <w:t>comment</w:t>
-            </w:r>
-            <w:r>
-              <w:t>, auto generated by mongo db</w:t>
-            </w:r>
+              <w:t xml:space="preserve">Unique ID of the comment, auto generated by mongo </w:t>
+            </w:r>
+            <w:proofErr w:type="spellStart"/>
+            <w:r>
+              <w:t>db</w:t>
+            </w:r>
+            <w:proofErr w:type="spellEnd"/>
           </w:p>
         </w:tc>
       </w:tr>
@@ -1389,19 +1506,23 @@
             <w:tcW w:w="2157" w:type="dxa"/>
           </w:tcPr>
           <w:p>
+            <w:proofErr w:type="spellStart"/>
             <w:r>
               <w:t>CreationTimeUtc</w:t>
             </w:r>
-          </w:p>
-        </w:tc>
-        <w:tc>
-          <w:tcPr>
-            <w:tcW w:w="2157" w:type="dxa"/>
-          </w:tcPr>
-          <w:p>
+            <w:proofErr w:type="spellEnd"/>
+          </w:p>
+        </w:tc>
+        <w:tc>
+          <w:tcPr>
+            <w:tcW w:w="2157" w:type="dxa"/>
+          </w:tcPr>
+          <w:p>
+            <w:proofErr w:type="spellStart"/>
             <w:r>
               <w:t>DateTime</w:t>
             </w:r>
+            <w:proofErr w:type="spellEnd"/>
           </w:p>
         </w:tc>
         <w:tc>
@@ -1426,8 +1547,6 @@
             <w:tcW w:w="2157" w:type="dxa"/>
           </w:tcPr>
           <w:p>
-            <w:bookmarkStart w:id="1" w:name="_GoBack"/>
-            <w:bookmarkEnd w:id="1"/>
             <w:r>
               <w:t>Content</w:t>
             </w:r>
@@ -1460,12 +1579,11 @@
             <w:tcW w:w="2157" w:type="dxa"/>
           </w:tcPr>
           <w:p>
-            <w:r>
-              <w:t>Commented</w:t>
-            </w:r>
-            <w:r>
-              <w:t>By</w:t>
-            </w:r>
+            <w:proofErr w:type="spellStart"/>
+            <w:r>
+              <w:t>CommentedBy</w:t>
+            </w:r>
+            <w:proofErr w:type="spellEnd"/>
           </w:p>
         </w:tc>
         <w:tc>
@@ -1484,10 +1602,7 @@
           </w:tcPr>
           <w:p>
             <w:r>
-              <w:t xml:space="preserve">The name of the user who </w:t>
-            </w:r>
-            <w:r>
-              <w:t>commented this</w:t>
+              <w:t>The name of the user who commented this</w:t>
             </w:r>
           </w:p>
         </w:tc>
@@ -1656,7 +1771,7 @@
       </w:r>
     </w:p>
     <w:p>
-      <w:bookmarkStart w:id="2" w:name="_Hlk493367232"/>
+      <w:bookmarkStart w:id="1" w:name="_Hlk493367232"/>
       <w:r>
         <w:rPr>
           <w:b/>
@@ -1667,7 +1782,7 @@
       <w:r>
         <w:t xml:space="preserve"> – </w:t>
       </w:r>
-      <w:bookmarkEnd w:id="2"/>
+      <w:bookmarkEnd w:id="1"/>
       <w:r>
         <w:t>returns description of all boards. This not includes the tasks data.</w:t>
       </w:r>
@@ -1678,22 +1793,23 @@
           <w:b/>
           <w:bCs/>
         </w:rPr>
-        <w:t>Get version</w:t>
-      </w:r>
-      <w:r>
-        <w:t xml:space="preserve"> – returns current data version.</w:t>
-      </w:r>
-    </w:p>
-    <w:p>
+        <w:t xml:space="preserve">Get </w:t>
+      </w:r>
       <w:r>
         <w:rPr>
           <w:b/>
           <w:bCs/>
         </w:rPr>
-        <w:t>Update board details</w:t>
-      </w:r>
-      <w:r>
-        <w:t xml:space="preserve"> – update board details, such as the board name and description.</w:t>
+        <w:t>changes</w:t>
+      </w:r>
+      <w:r>
+        <w:t xml:space="preserve"> – return </w:t>
+      </w:r>
+      <w:r>
+        <w:t>all changes given array of pair: board id, version</w:t>
+      </w:r>
+      <w:r>
+        <w:t>.</w:t>
       </w:r>
     </w:p>
     <w:p>
@@ -1702,23 +1818,10 @@
           <w:b/>
           <w:bCs/>
         </w:rPr>
-        <w:t>Get all tasks in board</w:t>
-      </w:r>
-      <w:r>
-        <w:t xml:space="preserve"> – returns all the tasks belongs to this board.</w:t>
-      </w:r>
-    </w:p>
-    <w:p>
-      <w:pPr>
-        <w:pStyle w:val="Heading3"/>
-      </w:pPr>
-      <w:r>
-        <w:t>Task Controller</w:t>
-      </w:r>
-    </w:p>
-    <w:p>
-      <w:r>
-        <w:t>Represents the board tasks. This controller provides APIs for creating, deleting, querying and updating tasks.</w:t>
+        <w:t>Update board details</w:t>
+      </w:r>
+      <w:r>
+        <w:t xml:space="preserve"> – update board details, such as the board name and description.</w:t>
       </w:r>
     </w:p>
     <w:p>
@@ -1727,45 +1830,66 @@
           <w:b/>
           <w:bCs/>
         </w:rPr>
-        <w:t xml:space="preserve">Create </w:t>
-      </w:r>
+        <w:t>Get all tasks in board</w:t>
+      </w:r>
+      <w:r>
+        <w:t xml:space="preserve"> – returns all the tasks belongs to this board.</w:t>
+      </w:r>
+    </w:p>
+    <w:p>
+      <w:pPr>
+        <w:pStyle w:val="Heading3"/>
+      </w:pPr>
+      <w:r>
+        <w:t>Task Controller</w:t>
+      </w:r>
+    </w:p>
+    <w:p>
+      <w:r>
+        <w:t>Represents the board tasks. This controller provides APIs for creating, deleting, querying and updating tasks.</w:t>
+      </w:r>
+    </w:p>
+    <w:p>
       <w:r>
         <w:rPr>
           <w:b/>
           <w:bCs/>
         </w:rPr>
-        <w:t>t</w:t>
+        <w:t xml:space="preserve">Create </w:t>
       </w:r>
       <w:r>
         <w:rPr>
           <w:b/>
           <w:bCs/>
         </w:rPr>
-        <w:t>ask</w:t>
-      </w:r>
-      <w:r>
-        <w:t xml:space="preserve"> – creates a new task instance</w:t>
-      </w:r>
-      <w:r>
-        <w:t xml:space="preserve"> given its board ID and other details, such as Assigned To, Remaining Time, etc</w:t>
-      </w:r>
-      <w:r>
-        <w:t>.</w:t>
-      </w:r>
-      <w:r>
-        <w:t xml:space="preserve"> A new task is auto set to ‘Todo’ status. This returns the task’s unique ID created by the DB.</w:t>
-      </w:r>
-    </w:p>
-    <w:p>
+        <w:t>t</w:t>
+      </w:r>
       <w:r>
         <w:rPr>
           <w:b/>
           <w:bCs/>
         </w:rPr>
-        <w:t>Get version</w:t>
-      </w:r>
-      <w:r>
-        <w:t xml:space="preserve"> – returns current data version.</w:t>
+        <w:t>ask</w:t>
+      </w:r>
+      <w:r>
+        <w:t xml:space="preserve"> – creates a new task instance</w:t>
+      </w:r>
+      <w:r>
+        <w:t xml:space="preserve"> given its board ID and other details, such as Assigned To, Remaining Time, etc</w:t>
+      </w:r>
+      <w:r>
+        <w:t>.</w:t>
+      </w:r>
+      <w:r>
+        <w:t xml:space="preserve"> A new task is auto set to ‘</w:t>
+      </w:r>
+      <w:proofErr w:type="spellStart"/>
+      <w:r>
+        <w:t>Todo</w:t>
+      </w:r>
+      <w:proofErr w:type="spellEnd"/>
+      <w:r>
+        <w:t>’ status. This returns the task’s unique ID created by the DB.</w:t>
       </w:r>
     </w:p>
     <w:p>
@@ -1774,135 +1898,135 @@
           <w:b/>
           <w:bCs/>
         </w:rPr>
-        <w:t>Delete task</w:t>
-      </w:r>
-      <w:r>
-        <w:t xml:space="preserve"> – deletes an existing task given its unique ID.</w:t>
-      </w:r>
-    </w:p>
-    <w:p>
+        <w:t xml:space="preserve">Get </w:t>
+      </w:r>
       <w:r>
         <w:rPr>
           <w:b/>
           <w:bCs/>
         </w:rPr>
-        <w:t xml:space="preserve">Update </w:t>
-      </w:r>
+        <w:t>changes</w:t>
+      </w:r>
+      <w:r>
+        <w:t xml:space="preserve"> – return all changes given array of pair: </w:t>
+      </w:r>
+      <w:r>
+        <w:t>task</w:t>
+      </w:r>
+      <w:r>
+        <w:t xml:space="preserve"> id, version.</w:t>
+      </w:r>
+    </w:p>
+    <w:p>
       <w:r>
         <w:rPr>
           <w:b/>
           <w:bCs/>
         </w:rPr>
-        <w:t>t</w:t>
-      </w:r>
+        <w:t>Delete task</w:t>
+      </w:r>
+      <w:r>
+        <w:t xml:space="preserve"> – deletes an existing task given its unique ID.</w:t>
+      </w:r>
+    </w:p>
+    <w:p>
       <w:r>
         <w:rPr>
           <w:b/>
           <w:bCs/>
         </w:rPr>
-        <w:t>ask</w:t>
+        <w:t xml:space="preserve">Update </w:t>
       </w:r>
       <w:r>
         <w:rPr>
           <w:b/>
           <w:bCs/>
         </w:rPr>
-        <w:t xml:space="preserve"> field</w:t>
-      </w:r>
-      <w:r>
-        <w:t xml:space="preserve"> – updates </w:t>
-      </w:r>
-      <w:r>
-        <w:t xml:space="preserve">one of the </w:t>
-      </w:r>
-      <w:r>
-        <w:t xml:space="preserve">task </w:t>
-      </w:r>
-      <w:r>
-        <w:t xml:space="preserve">fields, such as </w:t>
-      </w:r>
-      <w:r>
-        <w:t xml:space="preserve">Assigned To, </w:t>
-      </w:r>
-      <w:r>
-        <w:t>Status, Priority, Remaining Work</w:t>
-      </w:r>
-      <w:r>
-        <w:t>, etc</w:t>
-      </w:r>
-      <w:r>
-        <w:t>.</w:t>
-      </w:r>
-    </w:p>
-    <w:p>
+        <w:t>t</w:t>
+      </w:r>
       <w:r>
         <w:rPr>
           <w:b/>
           <w:bCs/>
         </w:rPr>
-        <w:t xml:space="preserve">Add </w:t>
+        <w:t>ask</w:t>
       </w:r>
       <w:r>
         <w:rPr>
           <w:b/>
           <w:bCs/>
         </w:rPr>
-        <w:t>t</w:t>
-      </w:r>
+        <w:t xml:space="preserve"> field</w:t>
+      </w:r>
+      <w:r>
+        <w:t xml:space="preserve"> – updates </w:t>
+      </w:r>
+      <w:r>
+        <w:t xml:space="preserve">one of the </w:t>
+      </w:r>
+      <w:r>
+        <w:t xml:space="preserve">task </w:t>
+      </w:r>
+      <w:r>
+        <w:t xml:space="preserve">fields, such as </w:t>
+      </w:r>
+      <w:r>
+        <w:t xml:space="preserve">Assigned To, </w:t>
+      </w:r>
+      <w:r>
+        <w:t>Status, Priority, Remaining Work</w:t>
+      </w:r>
+      <w:r>
+        <w:t>, etc</w:t>
+      </w:r>
+      <w:r>
+        <w:t>.</w:t>
+      </w:r>
+    </w:p>
+    <w:p>
       <w:r>
         <w:rPr>
           <w:b/>
           <w:bCs/>
         </w:rPr>
-        <w:t xml:space="preserve">ask </w:t>
+        <w:t xml:space="preserve">Add </w:t>
       </w:r>
       <w:r>
         <w:rPr>
           <w:b/>
           <w:bCs/>
         </w:rPr>
-        <w:t>c</w:t>
+        <w:t>t</w:t>
       </w:r>
       <w:r>
         <w:rPr>
           <w:b/>
           <w:bCs/>
         </w:rPr>
-        <w:t>omment</w:t>
-      </w:r>
-      <w:r>
-        <w:t xml:space="preserve"> – </w:t>
-      </w:r>
-      <w:r>
-        <w:t>a</w:t>
-      </w:r>
-      <w:r>
-        <w:t>dds a new comment.</w:t>
-      </w:r>
-    </w:p>
-    <w:p>
+        <w:t xml:space="preserve">ask </w:t>
+      </w:r>
       <w:r>
         <w:rPr>
           <w:b/>
           <w:bCs/>
         </w:rPr>
-        <w:t xml:space="preserve">Update </w:t>
+        <w:t>c</w:t>
       </w:r>
       <w:r>
         <w:rPr>
           <w:b/>
           <w:bCs/>
         </w:rPr>
-        <w:t>task comment</w:t>
+        <w:t>omment</w:t>
       </w:r>
       <w:r>
         <w:t xml:space="preserve"> – </w:t>
       </w:r>
       <w:r>
-        <w:t xml:space="preserve">updates an existing </w:t>
-      </w:r>
-      <w:r>
-        <w:t>comment.</w:t>
+        <w:t>a</w:t>
+      </w:r>
+      <w:r>
+        <w:t>dds a new comment.</w:t>
       </w:r>
     </w:p>
     <w:p>
@@ -1911,51 +2035,83 @@
           <w:b/>
           <w:bCs/>
         </w:rPr>
-        <w:t xml:space="preserve">Delete </w:t>
+        <w:t xml:space="preserve">Update </w:t>
       </w:r>
       <w:r>
         <w:rPr>
           <w:b/>
           <w:bCs/>
         </w:rPr>
-        <w:t>c</w:t>
-      </w:r>
+        <w:t>task comment</w:t>
+      </w:r>
+      <w:r>
+        <w:t xml:space="preserve"> – updates an existing comment.</w:t>
+      </w:r>
+    </w:p>
+    <w:p>
       <w:r>
         <w:rPr>
           <w:b/>
           <w:bCs/>
         </w:rPr>
-        <w:t>omment</w:t>
-      </w:r>
-      <w:r>
-        <w:t xml:space="preserve"> – </w:t>
-      </w:r>
-      <w:r>
-        <w:t xml:space="preserve">deletes </w:t>
-      </w:r>
-      <w:r>
-        <w:t>a comment.</w:t>
-      </w:r>
-    </w:p>
-    <w:p>
-      <w:pPr>
+        <w:t xml:space="preserve">Delete </w:t>
+      </w:r>
+      <w:r>
         <w:rPr>
           <w:b/>
           <w:bCs/>
         </w:rPr>
-      </w:pPr>
-    </w:p>
-    <w:p>
+        <w:t>c</w:t>
+      </w:r>
       <w:r>
         <w:rPr>
           <w:b/>
           <w:bCs/>
         </w:rPr>
+        <w:t>omment</w:t>
+      </w:r>
+      <w:r>
+        <w:t xml:space="preserve"> – </w:t>
+      </w:r>
+      <w:r>
+        <w:t xml:space="preserve">deletes </w:t>
+      </w:r>
+      <w:r>
+        <w:t>a co</w:t>
+      </w:r>
+      <w:bookmarkStart w:id="2" w:name="_GoBack"/>
+      <w:bookmarkEnd w:id="2"/>
+      <w:r>
+        <w:t>mment.</w:t>
+      </w:r>
+    </w:p>
+    <w:p>
+      <w:pPr>
+        <w:rPr>
+          <w:b/>
+          <w:bCs/>
+        </w:rPr>
+      </w:pPr>
+    </w:p>
+    <w:p>
+      <w:r>
+        <w:rPr>
+          <w:b/>
+          <w:bCs/>
+        </w:rPr>
         <w:lastRenderedPageBreak/>
         <w:t>NOTE</w:t>
       </w:r>
       <w:r>
-        <w:t>: each controller only passes the call to an underlying Manager instance which does the Job. For example, the Task controller may call TaskManager.AssignTaskTo whenever a PUT operation is called with relevant data.</w:t>
+        <w:t xml:space="preserve">: each controller only passes the call to an underlying Manager instance which does the Job. For example, the Task controller may call </w:t>
+      </w:r>
+      <w:proofErr w:type="spellStart"/>
+      <w:r>
+        <w:t>TaskManager.AssignTaskTo</w:t>
+      </w:r>
+      <w:proofErr w:type="spellEnd"/>
+      <w:r>
+        <w:t xml:space="preserve"> whenever a PUT operation is called with relevant data.</w:t>
       </w:r>
     </w:p>
     <w:p>
@@ -1976,7 +2132,15 @@
     </w:p>
     <w:p>
       <w:r>
-        <w:t>The desktop client, will be developed with WPF stack, using Caliburn.Micro as MVVM framework.</w:t>
+        <w:t xml:space="preserve">The desktop client, will be developed with WPF stack, using </w:t>
+      </w:r>
+      <w:proofErr w:type="spellStart"/>
+      <w:r>
+        <w:t>Caliburn.Micro</w:t>
+      </w:r>
+      <w:proofErr w:type="spellEnd"/>
+      <w:r>
+        <w:t xml:space="preserve"> as MVVM framework.</w:t>
       </w:r>
     </w:p>
     <w:p>
@@ -2014,7 +2178,15 @@
         </w:numPr>
       </w:pPr>
       <w:r>
-        <w:t>The client uses Refit library to access REST apis.</w:t>
+        <w:t xml:space="preserve">The client uses Refit library to access REST </w:t>
+      </w:r>
+      <w:proofErr w:type="spellStart"/>
+      <w:r>
+        <w:t>apis</w:t>
+      </w:r>
+      <w:proofErr w:type="spellEnd"/>
+      <w:r>
+        <w:t>.</w:t>
       </w:r>
     </w:p>
     <w:p>
@@ -2144,10 +2316,7 @@
     </w:p>
     <w:p>
       <w:r>
-        <w:t>Clicking ‘+’ sign</w:t>
-      </w:r>
-      <w:r>
-        <w:t xml:space="preserve"> on the right, creates a new board:</w:t>
+        <w:t>Clicking ‘+’ sign on the right, creates a new board:</w:t>
       </w:r>
     </w:p>
     <w:p>
@@ -2378,7 +2547,15 @@
       </w:pPr>
       <w:r>
         <w:lastRenderedPageBreak/>
-        <w:t>Add Todo task by clicking the ‘+’. This creates a new task on the top of the list, and the user can edit its details, in place, and then click save, or ‘X’ to remove. Same as creating new board (see above).</w:t>
+        <w:t xml:space="preserve">Add </w:t>
+      </w:r>
+      <w:proofErr w:type="spellStart"/>
+      <w:r>
+        <w:t>Todo</w:t>
+      </w:r>
+      <w:proofErr w:type="spellEnd"/>
+      <w:r>
+        <w:t xml:space="preserve"> task by clicking the ‘+’. This creates a new task on the top of the list, and the user can edit its details, in place, and then click save, or ‘X’ to remove. Same as creating new board (see above).</w:t>
       </w:r>
     </w:p>
     <w:p>
@@ -2459,19 +2636,7 @@
     <w:p/>
     <w:p>
       <w:r>
-        <w:t xml:space="preserve">Clicking edit in menu, </w:t>
-      </w:r>
-      <w:r>
-        <w:t>navigat</w:t>
-      </w:r>
-      <w:r>
-        <w:t>es</w:t>
-      </w:r>
-      <w:r>
-        <w:t xml:space="preserve"> to Task Edit view</w:t>
-      </w:r>
-      <w:r>
-        <w:t>:</w:t>
+        <w:t>Clicking edit in menu, navigates to Task Edit view:</w:t>
       </w:r>
     </w:p>
     <w:p>

</xml_diff>